<commit_message>
Adds the docx files to test application
</commit_message>
<xml_diff>
--- a/pso-docx-ant/src/test/import/cases/textbox/textbox.docx
+++ b/pso-docx-ant/src/test/import/cases/textbox/textbox.docx
@@ -1,6 +1,6 @@
 
 <file path=word/document.xml><?xml version="1.0" encoding="utf-8"?>
-<w:document xmlns:wpc="http://schemas.microsoft.com/office/word/2010/wordprocessingCanvas" xmlns:cx="http://schemas.microsoft.com/office/drawing/2014/chartex" xmlns:cx1="http://schemas.microsoft.com/office/drawing/2015/9/8/chartex" xmlns:cx2="http://schemas.microsoft.com/office/drawing/2015/10/21/chartex" xmlns:cx3="http://schemas.microsoft.com/office/drawing/2016/5/9/chartex" xmlns:cx4="http://schemas.microsoft.com/office/drawing/2016/5/10/chartex" xmlns:cx5="http://schemas.microsoft.com/office/drawing/2016/5/11/chartex" xmlns:cx6="http://schemas.microsoft.com/office/drawing/2016/5/12/chartex" xmlns:cx7="http://schemas.microsoft.com/office/drawing/2016/5/13/chartex" xmlns:cx8="http://schemas.microsoft.com/office/drawing/2016/5/14/chartex" xmlns:mc="http://schemas.openxmlformats.org/markup-compatibility/2006" xmlns:aink="http://schemas.microsoft.com/office/drawing/2016/ink" xmlns:am3d="http://schemas.microsoft.com/office/drawing/2017/model3d" xmlns:o="urn:schemas-microsoft-com:office:office" xmlns:r="http://schemas.openxmlformats.org/officeDocument/2006/relationships" xmlns:m="http://schemas.openxmlformats.org/officeDocument/2006/math" xmlns:v="urn:schemas-microsoft-com:vml" xmlns:wp14="http://schemas.microsoft.com/office/word/2010/wordprocessingDrawing" xmlns:wp="http://schemas.openxmlformats.org/drawingml/2006/wordprocessingDrawing" xmlns:w10="urn:schemas-microsoft-com:office:word" xmlns:w="http://schemas.openxmlformats.org/wordprocessingml/2006/main" xmlns:w14="http://schemas.microsoft.com/office/word/2010/wordml" xmlns:w15="http://schemas.microsoft.com/office/word/2012/wordml" xmlns:w16cid="http://schemas.microsoft.com/office/word/2016/wordml/cid" xmlns:w16se="http://schemas.microsoft.com/office/word/2015/wordml/symex" xmlns:wpg="http://schemas.microsoft.com/office/word/2010/wordprocessingGroup" xmlns:wpi="http://schemas.microsoft.com/office/word/2010/wordprocessingInk" xmlns:wne="http://schemas.microsoft.com/office/word/2006/wordml" xmlns:wps="http://schemas.microsoft.com/office/word/2010/wordprocessingShape" mc:Ignorable="w14 w15 w16se w16cid wp14">
+<w:document xmlns:wpc="http://schemas.microsoft.com/office/word/2010/wordprocessingCanvas" xmlns:mc="http://schemas.openxmlformats.org/markup-compatibility/2006" xmlns:o="urn:schemas-microsoft-com:office:office" xmlns:r="http://schemas.openxmlformats.org/officeDocument/2006/relationships" xmlns:m="http://schemas.openxmlformats.org/officeDocument/2006/math" xmlns:v="urn:schemas-microsoft-com:vml" xmlns:wp14="http://schemas.microsoft.com/office/word/2010/wordprocessingDrawing" xmlns:wp="http://schemas.openxmlformats.org/drawingml/2006/wordprocessingDrawing" xmlns:w10="urn:schemas-microsoft-com:office:word" xmlns:w="http://schemas.openxmlformats.org/wordprocessingml/2006/main" xmlns:w14="http://schemas.microsoft.com/office/word/2010/wordml" xmlns:w15="http://schemas.microsoft.com/office/word/2012/wordml" xmlns:wpg="http://schemas.microsoft.com/office/word/2010/wordprocessingGroup" xmlns:wpi="http://schemas.microsoft.com/office/word/2010/wordprocessingInk" xmlns:wne="http://schemas.microsoft.com/office/word/2006/wordml" xmlns:wps="http://schemas.microsoft.com/office/word/2010/wordprocessingShape" mc:Ignorable="w14 w15 wp14">
   <w:body>
     <w:p>
       <w:pPr>
@@ -15,16 +15,16 @@
         <mc:AlternateContent>
           <mc:Choice Requires="wps">
             <w:drawing>
-              <wp:anchor distT="0" distB="0" distL="114300" distR="114300" simplePos="0" relativeHeight="251643392" behindDoc="0" locked="0" layoutInCell="1" allowOverlap="1" wp14:anchorId="109E1CB6" wp14:editId="1CC02020">
+              <wp:anchor distT="0" distB="0" distL="114300" distR="114300" simplePos="0" relativeHeight="251643392" behindDoc="0" locked="0" layoutInCell="1" allowOverlap="1" wp14:anchorId="109E1CB6" wp14:editId="5CC6F094">
                 <wp:simplePos x="0" y="0"/>
-                <wp:positionH relativeFrom="column">
-                  <wp:posOffset>-85725</wp:posOffset>
+                <wp:positionH relativeFrom="page">
+                  <wp:align>left</wp:align>
                 </wp:positionH>
                 <wp:positionV relativeFrom="paragraph">
-                  <wp:posOffset>304165</wp:posOffset>
+                  <wp:posOffset>306705</wp:posOffset>
                 </wp:positionV>
                 <wp:extent cx="664845" cy="274320"/>
-                <wp:effectExtent l="0" t="0" r="0" b="0"/>
+                <wp:effectExtent l="0" t="0" r="1905" b="0"/>
                 <wp:wrapNone/>
                 <wp:docPr id="7" name="Text Box 4"/>
                 <wp:cNvGraphicFramePr>
@@ -112,7 +112,7 @@
                 <v:stroke joinstyle="miter"/>
                 <v:path gradientshapeok="t" o:connecttype="rect"/>
               </v:shapetype>
-              <v:shape id="Text Box 4" o:spid="_x0000_s1026" type="#_x0000_t202" style="position:absolute;left:0;text-align:left;margin-left:-6.75pt;margin-top:23.95pt;width:52.35pt;height:21.6pt;z-index:251643392;visibility:visible;mso-wrap-style:square;mso-width-percent:0;mso-height-percent:0;mso-wrap-distance-left:9pt;mso-wrap-distance-top:0;mso-wrap-distance-right:9pt;mso-wrap-distance-bottom:0;mso-position-horizontal:absolute;mso-position-horizontal-relative:text;mso-position-vertical:absolute;mso-position-vertical-relative:text;mso-width-percent:0;mso-height-percent:0;mso-width-relative:page;mso-height-relative:page;v-text-anchor:top" o:gfxdata="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" stroked="f">
+              <v:shape id="Text Box 4" o:spid="_x0000_s1026" type="#_x0000_t202" style="position:absolute;left:0;text-align:left;margin-left:0;margin-top:24.15pt;width:52.35pt;height:21.6pt;z-index:251643392;visibility:visible;mso-wrap-style:square;mso-width-percent:0;mso-height-percent:0;mso-wrap-distance-left:9pt;mso-wrap-distance-top:0;mso-wrap-distance-right:9pt;mso-wrap-distance-bottom:0;mso-position-horizontal:left;mso-position-horizontal-relative:page;mso-position-vertical:absolute;mso-position-vertical-relative:text;mso-width-percent:0;mso-height-percent:0;mso-width-relative:page;mso-height-relative:page;v-text-anchor:top" o:gfxdata="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" stroked="f">
                 <v:textbox>
                   <w:txbxContent>
                     <w:p>
@@ -141,6 +141,7 @@
                     </w:p>
                   </w:txbxContent>
                 </v:textbox>
+                <w10:wrap anchorx="page"/>
               </v:shape>
             </w:pict>
           </mc:Fallback>
@@ -239,7 +240,7 @@
               </wp:anchor>
             </w:drawing>
           </mc:Choice>
-          <mc:Fallback>
+          <mc:Fallback xmlns:w16se="http://schemas.microsoft.com/office/word/2015/wordml/symex" xmlns:w16cid="http://schemas.microsoft.com/office/word/2016/wordml/cid" xmlns:am3d="http://schemas.microsoft.com/office/drawing/2017/model3d" xmlns:aink="http://schemas.microsoft.com/office/drawing/2016/ink" xmlns:cx8="http://schemas.microsoft.com/office/drawing/2016/5/14/chartex" xmlns:cx7="http://schemas.microsoft.com/office/drawing/2016/5/13/chartex" xmlns:cx6="http://schemas.microsoft.com/office/drawing/2016/5/12/chartex" xmlns:cx5="http://schemas.microsoft.com/office/drawing/2016/5/11/chartex" xmlns:cx4="http://schemas.microsoft.com/office/drawing/2016/5/10/chartex" xmlns:cx3="http://schemas.microsoft.com/office/drawing/2016/5/9/chartex" xmlns:cx2="http://schemas.microsoft.com/office/drawing/2015/10/21/chartex" xmlns:cx1="http://schemas.microsoft.com/office/drawing/2015/9/8/chartex" xmlns:cx="http://schemas.microsoft.com/office/drawing/2014/chartex">
             <w:pict>
               <v:shape w14:anchorId="119D3356" id="Text Box 3" o:spid="_x0000_s1027" type="#_x0000_t202" style="position:absolute;left:0;text-align:left;margin-left:-9.1pt;margin-top:23.1pt;width:54.1pt;height:22.55pt;z-index:251634176;visibility:visible;mso-wrap-style:square;mso-width-percent:0;mso-height-percent:0;mso-wrap-distance-left:9pt;mso-wrap-distance-top:0;mso-wrap-distance-right:9pt;mso-wrap-distance-bottom:0;mso-position-horizontal:absolute;mso-position-horizontal-relative:text;mso-position-vertical:absolute;mso-position-vertical-relative:text;mso-width-percent:0;mso-height-percent:0;mso-width-relative:page;mso-height-relative:page;v-text-anchor:top" o:gfxdata="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" stroked="f">
                 <v:textbox>
@@ -277,15 +278,21 @@
         <w:tab/>
       </w:r>
       <w:r>
-        <w:t>OPERATION OF THE STATE PLANNING POLICY FRAMEWORK</w:t>
+        <w:t xml:space="preserve">OPERATION </w:t>
+      </w:r>
+      <w:r>
+        <w:t xml:space="preserve">…. </w:t>
+      </w:r>
+      <w:r>
+        <w:t>FRAMEWORK</w:t>
       </w:r>
       <w:bookmarkEnd w:id="0"/>
     </w:p>
+    <w:bookmarkStart w:id="2" w:name="_Toc242589416"/>
     <w:p>
       <w:pPr>
         <w:pStyle w:val="HeadC"/>
       </w:pPr>
-      <w:bookmarkStart w:id="2" w:name="_Toc242589416"/>
       <w:r>
         <mc:AlternateContent>
           <mc:Choice Requires="wps">
@@ -381,7 +388,7 @@
               </wp:anchor>
             </w:drawing>
           </mc:Choice>
-          <mc:Fallback>
+          <mc:Fallback xmlns:w16se="http://schemas.microsoft.com/office/word/2015/wordml/symex" xmlns:w16cid="http://schemas.microsoft.com/office/word/2016/wordml/cid" xmlns:am3d="http://schemas.microsoft.com/office/drawing/2017/model3d" xmlns:aink="http://schemas.microsoft.com/office/drawing/2016/ink" xmlns:cx8="http://schemas.microsoft.com/office/drawing/2016/5/14/chartex" xmlns:cx7="http://schemas.microsoft.com/office/drawing/2016/5/13/chartex" xmlns:cx6="http://schemas.microsoft.com/office/drawing/2016/5/12/chartex" xmlns:cx5="http://schemas.microsoft.com/office/drawing/2016/5/11/chartex" xmlns:cx4="http://schemas.microsoft.com/office/drawing/2016/5/10/chartex" xmlns:cx3="http://schemas.microsoft.com/office/drawing/2016/5/9/chartex" xmlns:cx2="http://schemas.microsoft.com/office/drawing/2015/10/21/chartex" xmlns:cx1="http://schemas.microsoft.com/office/drawing/2015/9/8/chartex" xmlns:cx="http://schemas.microsoft.com/office/drawing/2014/chartex">
             <w:pict>
               <v:shape w14:anchorId="2ED1D8C5" id="Text Box 5" o:spid="_x0000_s1028" type="#_x0000_t202" style="position:absolute;left:0;text-align:left;margin-left:-6.6pt;margin-top:22.25pt;width:52.35pt;height:21.6pt;z-index:251656192;visibility:visible;mso-wrap-style:square;mso-width-percent:0;mso-height-percent:0;mso-wrap-distance-left:9pt;mso-wrap-distance-top:0;mso-wrap-distance-right:9pt;mso-wrap-distance-bottom:0;mso-position-horizontal:absolute;mso-position-horizontal-relative:text;mso-position-vertical:absolute;mso-position-vertical-relative:text;mso-width-percent:0;mso-height-percent:0;mso-width-relative:page;mso-height-relative:page;v-text-anchor:top" o:gfxdata="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" stroked="f">
                 <v:textbox>
@@ -433,15 +440,18 @@
         <w:pStyle w:val="BodyText1"/>
       </w:pPr>
       <w:r>
-        <w:t xml:space="preserve">The purpose of State policy in planning schemes is to inform planning authorities and responsible authorities of those aspects of State planning policy which they are to </w:t>
+        <w:t>The purpose of State</w:t>
+      </w:r>
+      <w:r>
+        <w:t xml:space="preserve"> ….  </w:t>
       </w:r>
       <w:proofErr w:type="gramStart"/>
       <w:r>
-        <w:t>take into account</w:t>
+        <w:t>authorities</w:t>
       </w:r>
       <w:proofErr w:type="gramEnd"/>
       <w:r>
-        <w:t xml:space="preserve"> and give effect to in planning and administering their respective areas. The State Planning Policy Framework provides a context for spatial planning and decision making by planning and responsible authorities. </w:t>
+        <w:t xml:space="preserve">. </w:t>
       </w:r>
     </w:p>
     <w:p>
@@ -449,31 +459,25 @@
         <w:pStyle w:val="BodyText1"/>
       </w:pPr>
       <w:r>
-        <w:t>The State Planning Policy Framework is dynamic and will be built upon as the government develops and refines policy, and changed as the needs of the community change.</w:t>
+        <w:t xml:space="preserve">The </w:t>
+      </w:r>
+      <w:proofErr w:type="gramStart"/>
+      <w:r>
+        <w:t xml:space="preserve">State </w:t>
+      </w:r>
+      <w:r>
+        <w:t xml:space="preserve"> ….</w:t>
+      </w:r>
+      <w:proofErr w:type="gramEnd"/>
+      <w:r>
+        <w:t xml:space="preserve"> </w:t>
       </w:r>
     </w:p>
+    <w:bookmarkStart w:id="3" w:name="_Toc242589417"/>
     <w:p>
       <w:pPr>
-        <w:pStyle w:val="BodyText1"/>
-      </w:pPr>
-      <w:r>
-        <w:t xml:space="preserve">The planning policies are directed to land use and development, as circumscribed by the </w:t>
-      </w:r>
-      <w:r>
-        <w:rPr>
-          <w:i/>
-        </w:rPr>
-        <w:t>Planning and Environment Act 1987</w:t>
-      </w:r>
-      <w:r>
-        <w:t>, a primary objective of which is to provide for the fair, orderly, economic and sustainable use and development of land.</w:t>
-      </w:r>
-    </w:p>
-    <w:p>
-      <w:pPr>
         <w:pStyle w:val="HeadC"/>
       </w:pPr>
-      <w:bookmarkStart w:id="3" w:name="_Toc242589417"/>
       <w:r>
         <mc:AlternateContent>
           <mc:Choice Requires="wps">
@@ -533,12 +537,7 @@
                               <w:pStyle w:val="BodyText2"/>
                             </w:pPr>
                             <w:r>
-                              <w:t>31/0</w:t>
-                            </w:r>
-                            <w:bookmarkStart w:id="4" w:name="_GoBack"/>
-                            <w:bookmarkEnd w:id="4"/>
-                            <w:r>
-                              <w:t>3/2017</w:t>
+                              <w:t>31/03/2017</w:t>
                             </w:r>
                           </w:p>
                           <w:p>
@@ -571,7 +570,7 @@
               </wp:anchor>
             </w:drawing>
           </mc:Choice>
-          <mc:Fallback>
+          <mc:Fallback xmlns:w16se="http://schemas.microsoft.com/office/word/2015/wordml/symex" xmlns:w16cid="http://schemas.microsoft.com/office/word/2016/wordml/cid" xmlns:am3d="http://schemas.microsoft.com/office/drawing/2017/model3d" xmlns:aink="http://schemas.microsoft.com/office/drawing/2016/ink" xmlns:cx8="http://schemas.microsoft.com/office/drawing/2016/5/14/chartex" xmlns:cx7="http://schemas.microsoft.com/office/drawing/2016/5/13/chartex" xmlns:cx6="http://schemas.microsoft.com/office/drawing/2016/5/12/chartex" xmlns:cx5="http://schemas.microsoft.com/office/drawing/2016/5/11/chartex" xmlns:cx4="http://schemas.microsoft.com/office/drawing/2016/5/10/chartex" xmlns:cx3="http://schemas.microsoft.com/office/drawing/2016/5/9/chartex" xmlns:cx2="http://schemas.microsoft.com/office/drawing/2015/10/21/chartex" xmlns:cx1="http://schemas.microsoft.com/office/drawing/2015/9/8/chartex" xmlns:cx="http://schemas.microsoft.com/office/drawing/2014/chartex">
             <w:pict>
               <v:shape w14:anchorId="17014E8E" id="Text Box 6" o:spid="_x0000_s1029" type="#_x0000_t202" style="position:absolute;left:0;text-align:left;margin-left:-6.75pt;margin-top:22.95pt;width:52.35pt;height:21.6pt;z-index:251657216;visibility:visible;mso-wrap-style:square;mso-width-percent:0;mso-height-percent:0;mso-wrap-distance-left:9pt;mso-wrap-distance-top:0;mso-wrap-distance-right:9pt;mso-wrap-distance-bottom:0;mso-position-horizontal:absolute;mso-position-horizontal-relative:text;mso-position-vertical:absolute;mso-position-vertical-relative:text;mso-width-percent:0;mso-height-percent:0;mso-width-relative:page;mso-height-relative:page;v-text-anchor:top" o:gfxdata="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" stroked="f">
                 <v:textbox>
@@ -619,29 +618,25 @@
       <w:r>
         <w:t>Objectives</w:t>
       </w:r>
+      <w:bookmarkStart w:id="4" w:name="_GoBack"/>
+      <w:bookmarkEnd w:id="4"/>
     </w:p>
     <w:p>
       <w:pPr>
         <w:pStyle w:val="BodyText1"/>
       </w:pPr>
       <w:r>
-        <w:t xml:space="preserve">The State Planning Policy Framework seeks to ensure that the objectives of planning in Victoria (as set out in Section 4 of the </w:t>
-      </w:r>
-      <w:r>
-        <w:rPr>
-          <w:i/>
-        </w:rPr>
-        <w:t>Planning and Environment Act 1987</w:t>
-      </w:r>
-      <w:r>
-        <w:t>) are fostered through appropriate land use and development planning policies and practices which integrate relevant environmental, social and economic factors in the interests of net community benefit and sustainable development.</w:t>
+        <w:t>The State Planning</w:t>
+      </w:r>
+      <w:r>
+        <w:t xml:space="preserve"> … </w:t>
       </w:r>
     </w:p>
+    <w:bookmarkStart w:id="5" w:name="_Toc242589418"/>
     <w:p>
       <w:pPr>
         <w:pStyle w:val="HeadC"/>
       </w:pPr>
-      <w:bookmarkStart w:id="6" w:name="_Toc242589418"/>
       <w:r>
         <mc:AlternateContent>
           <mc:Choice Requires="wps">
@@ -734,7 +729,7 @@
               </wp:anchor>
             </w:drawing>
           </mc:Choice>
-          <mc:Fallback>
+          <mc:Fallback xmlns:w16se="http://schemas.microsoft.com/office/word/2015/wordml/symex" xmlns:w16cid="http://schemas.microsoft.com/office/word/2016/wordml/cid" xmlns:am3d="http://schemas.microsoft.com/office/drawing/2017/model3d" xmlns:aink="http://schemas.microsoft.com/office/drawing/2016/ink" xmlns:cx8="http://schemas.microsoft.com/office/drawing/2016/5/14/chartex" xmlns:cx7="http://schemas.microsoft.com/office/drawing/2016/5/13/chartex" xmlns:cx6="http://schemas.microsoft.com/office/drawing/2016/5/12/chartex" xmlns:cx5="http://schemas.microsoft.com/office/drawing/2016/5/11/chartex" xmlns:cx4="http://schemas.microsoft.com/office/drawing/2016/5/10/chartex" xmlns:cx3="http://schemas.microsoft.com/office/drawing/2016/5/9/chartex" xmlns:cx2="http://schemas.microsoft.com/office/drawing/2015/10/21/chartex" xmlns:cx1="http://schemas.microsoft.com/office/drawing/2015/9/8/chartex" xmlns:cx="http://schemas.microsoft.com/office/drawing/2014/chartex">
             <w:pict>
               <v:shape w14:anchorId="3DD4DB7D" id="Text Box 7" o:spid="_x0000_s1030" type="#_x0000_t202" style="position:absolute;left:0;text-align:left;margin-left:-6.25pt;margin-top:22.95pt;width:52.35pt;height:21.6pt;z-index:251658240;visibility:visible;mso-wrap-style:square;mso-width-percent:0;mso-height-percent:0;mso-wrap-distance-left:9pt;mso-wrap-distance-top:0;mso-wrap-distance-right:9pt;mso-wrap-distance-bottom:0;mso-position-horizontal:absolute;mso-position-horizontal-relative:text;mso-position-vertical:absolute;mso-position-vertical-relative:text;mso-width-percent:0;mso-height-percent:0;mso-width-relative:page;mso-height-relative:page;v-text-anchor:top" o:gfxdata="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" stroked="f">
                 <v:textbox>
@@ -774,7 +769,7 @@
         <w:tab/>
         <w:t>Application</w:t>
       </w:r>
-      <w:bookmarkEnd w:id="6"/>
+      <w:bookmarkEnd w:id="5"/>
       <w:r>
         <w:t xml:space="preserve"> </w:t>
       </w:r>
@@ -787,25 +782,10 @@
         <w:t xml:space="preserve">The </w:t>
       </w:r>
       <w:r>
-        <w:t>State Planning Policy Framework</w:t>
-      </w:r>
-      <w:r>
-        <w:t xml:space="preserve"> sets out the </w:t>
-      </w:r>
-      <w:r>
-        <w:t>p</w:t>
-      </w:r>
-      <w:r>
-        <w:t xml:space="preserve">lanning </w:t>
-      </w:r>
-      <w:r>
-        <w:t>p</w:t>
-      </w:r>
-      <w:r>
-        <w:t>olicies which apply to all land in Victoria.</w:t>
-      </w:r>
-      <w:r>
-        <w:t xml:space="preserve">  </w:t>
+        <w:t>State Planning</w:t>
+      </w:r>
+      <w:r>
+        <w:t xml:space="preserve"> … </w:t>
       </w:r>
     </w:p>
     <w:p>
@@ -813,37 +793,10 @@
         <w:pStyle w:val="BodyText1"/>
       </w:pPr>
       <w:r>
-        <w:t>The Victoria Planning Provisions includes nine regionally specific policy clauses in Clause 11</w:t>
-      </w:r>
-      <w:r>
-        <w:t xml:space="preserve"> of the </w:t>
-      </w:r>
-      <w:r>
-        <w:t>State Planning Policy Framework</w:t>
-      </w:r>
-      <w:r>
-        <w:t>.  This scheme includes</w:t>
-      </w:r>
-      <w:r>
-        <w:t xml:space="preserve"> only</w:t>
-      </w:r>
-      <w:r>
-        <w:t xml:space="preserve"> the regionally specific policies </w:t>
-      </w:r>
-      <w:r>
-        <w:t>that</w:t>
-      </w:r>
-      <w:r>
-        <w:t xml:space="preserve"> apply</w:t>
-      </w:r>
-      <w:r>
-        <w:t xml:space="preserve"> to the area covered by this </w:t>
-      </w:r>
-      <w:r>
-        <w:t>scheme</w:t>
-      </w:r>
-      <w:r>
-        <w:t>.</w:t>
+        <w:t>The Victoria Planning</w:t>
+      </w:r>
+      <w:r>
+        <w:t xml:space="preserve"> …</w:t>
       </w:r>
       <w:r>
         <w:t xml:space="preserve"> </w:t>
@@ -853,31 +806,16 @@
       <w:pPr>
         <w:pStyle w:val="BodyText1"/>
       </w:pPr>
-      <w:r>
-        <w:t xml:space="preserve">These policies must be </w:t>
-      </w:r>
       <w:proofErr w:type="gramStart"/>
       <w:r>
-        <w:t>taken into account</w:t>
+        <w:t xml:space="preserve">These </w:t>
+      </w:r>
+      <w:r>
+        <w:t xml:space="preserve"> ….</w:t>
       </w:r>
       <w:proofErr w:type="gramEnd"/>
       <w:r>
-        <w:t xml:space="preserve"> when</w:t>
-      </w:r>
-      <w:r>
         <w:t xml:space="preserve"> </w:t>
-      </w:r>
-      <w:r>
-        <w:t>a planning authority prepa</w:t>
-      </w:r>
-      <w:r>
-        <w:t>res an amendment to this scheme or</w:t>
-      </w:r>
-      <w:r>
-        <w:t xml:space="preserve"> a responsible authority makes a decision under this scheme</w:t>
-      </w:r>
-      <w:r>
-        <w:t>.</w:t>
       </w:r>
     </w:p>
     <w:p>
@@ -885,7 +823,13 @@
         <w:pStyle w:val="BodyText1"/>
       </w:pPr>
       <w:r>
-        <w:t xml:space="preserve">Planning and responsible authorities must take account of and give effect to the policies applicable to issues before them to ensure integrated decision making. </w:t>
+        <w:t>Planning</w:t>
+      </w:r>
+      <w:r>
+        <w:t xml:space="preserve"> …</w:t>
+      </w:r>
+      <w:r>
+        <w:t xml:space="preserve"> </w:t>
       </w:r>
     </w:p>
     <w:p>
@@ -982,7 +926,7 @@
               </wp:anchor>
             </w:drawing>
           </mc:Choice>
-          <mc:Fallback>
+          <mc:Fallback xmlns:w16se="http://schemas.microsoft.com/office/word/2015/wordml/symex" xmlns:w16cid="http://schemas.microsoft.com/office/word/2016/wordml/cid" xmlns:am3d="http://schemas.microsoft.com/office/drawing/2017/model3d" xmlns:aink="http://schemas.microsoft.com/office/drawing/2016/ink" xmlns:cx8="http://schemas.microsoft.com/office/drawing/2016/5/14/chartex" xmlns:cx7="http://schemas.microsoft.com/office/drawing/2016/5/13/chartex" xmlns:cx6="http://schemas.microsoft.com/office/drawing/2016/5/12/chartex" xmlns:cx5="http://schemas.microsoft.com/office/drawing/2016/5/11/chartex" xmlns:cx4="http://schemas.microsoft.com/office/drawing/2016/5/10/chartex" xmlns:cx3="http://schemas.microsoft.com/office/drawing/2016/5/9/chartex" xmlns:cx2="http://schemas.microsoft.com/office/drawing/2015/10/21/chartex" xmlns:cx1="http://schemas.microsoft.com/office/drawing/2015/9/8/chartex" xmlns:cx="http://schemas.microsoft.com/office/drawing/2014/chartex">
             <w:pict>
               <v:shape w14:anchorId="3C1DA131" id="Text Box 8" o:spid="_x0000_s1031" type="#_x0000_t202" style="position:absolute;left:0;text-align:left;margin-left:-6.8pt;margin-top:22.6pt;width:52.35pt;height:26.5pt;z-index:251659264;visibility:visible;mso-wrap-style:square;mso-width-percent:0;mso-height-percent:0;mso-wrap-distance-left:9pt;mso-wrap-distance-top:0;mso-wrap-distance-right:9pt;mso-wrap-distance-bottom:0;mso-position-horizontal:absolute;mso-position-horizontal-relative:text;mso-position-vertical:absolute;mso-position-vertical-relative:text;mso-width-percent:0;mso-height-percent:0;mso-width-relative:page;mso-height-relative:page;v-text-anchor:top" o:gfxdata="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" stroked="f">
                 <v:textbox>
@@ -1031,47 +975,21 @@
         <w:pStyle w:val="BodyText1"/>
       </w:pPr>
       <w:r>
-        <w:t>Society has various needs and expectations such as land for settlement, protection of the environment, economic well-being, various social needs, proper management of resources and infrastructure. Planning aims to meet these by addressing aspects of economic, environmental and social well-being affected by land use and development.</w:t>
+        <w:t>Society has various</w:t>
+      </w:r>
+      <w:r>
+        <w:t xml:space="preserve"> …</w:t>
+      </w:r>
+      <w:r>
+        <w:t xml:space="preserve"> </w:t>
       </w:r>
     </w:p>
+    <w:bookmarkStart w:id="6" w:name="_Toc242589419"/>
     <w:p>
       <w:pPr>
-        <w:pStyle w:val="BodyText1"/>
-      </w:pPr>
-      <w:r>
-        <w:t>Planning authorities and responsible authorities should endeavour to integrate the range of policies relevant to the issues to be determined and balance conflicting objectives in favour of net community benefit and sustainable development</w:t>
-      </w:r>
-      <w:r>
-        <w:t xml:space="preserve"> for the benefit of present and future generations</w:t>
-      </w:r>
-      <w:r>
-        <w:t>.</w:t>
-      </w:r>
-    </w:p>
-    <w:p>
-      <w:pPr>
-        <w:pStyle w:val="BodyText1"/>
-      </w:pPr>
-      <w:r>
-        <w:t xml:space="preserve">Consistent with the objectives of local government under the </w:t>
-      </w:r>
-      <w:r>
-        <w:rPr>
-          <w:i/>
-        </w:rPr>
-        <w:t>Local Government Act 1989</w:t>
-      </w:r>
-      <w:r>
-        <w:t xml:space="preserve">, municipal planning authorities are required to identify the potential for regional impacts in their decision-making and co-ordinate strategic planning with their neighbours and other public bodies to achieve sustainable development and effective and efficient use of resources. </w:t>
-      </w:r>
-    </w:p>
-    <w:p>
-      <w:pPr>
         <w:pStyle w:val="HeadC"/>
       </w:pPr>
-      <w:bookmarkStart w:id="7" w:name="_Toc242589419"/>
-      <w:r>
-        <w:lastRenderedPageBreak/>
+      <w:r>
         <mc:AlternateContent>
           <mc:Choice Requires="wps">
             <w:drawing>
@@ -1163,7 +1081,7 @@
               </wp:anchor>
             </w:drawing>
           </mc:Choice>
-          <mc:Fallback>
+          <mc:Fallback xmlns:w16se="http://schemas.microsoft.com/office/word/2015/wordml/symex" xmlns:w16cid="http://schemas.microsoft.com/office/word/2016/wordml/cid" xmlns:am3d="http://schemas.microsoft.com/office/drawing/2017/model3d" xmlns:aink="http://schemas.microsoft.com/office/drawing/2016/ink" xmlns:cx8="http://schemas.microsoft.com/office/drawing/2016/5/14/chartex" xmlns:cx7="http://schemas.microsoft.com/office/drawing/2016/5/13/chartex" xmlns:cx6="http://schemas.microsoft.com/office/drawing/2016/5/12/chartex" xmlns:cx5="http://schemas.microsoft.com/office/drawing/2016/5/11/chartex" xmlns:cx4="http://schemas.microsoft.com/office/drawing/2016/5/10/chartex" xmlns:cx3="http://schemas.microsoft.com/office/drawing/2016/5/9/chartex" xmlns:cx2="http://schemas.microsoft.com/office/drawing/2015/10/21/chartex" xmlns:cx1="http://schemas.microsoft.com/office/drawing/2015/9/8/chartex" xmlns:cx="http://schemas.microsoft.com/office/drawing/2014/chartex">
             <w:pict>
               <v:shape w14:anchorId="20329A29" id="Text Box 9" o:spid="_x0000_s1032" type="#_x0000_t202" style="position:absolute;left:0;text-align:left;margin-left:-6.8pt;margin-top:13.1pt;width:52.35pt;height:21.6pt;z-index:251660288;visibility:visible;mso-wrap-style:square;mso-width-percent:0;mso-height-percent:0;mso-wrap-distance-left:9pt;mso-wrap-distance-top:0;mso-wrap-distance-right:9pt;mso-wrap-distance-bottom:0;mso-position-horizontal:absolute;mso-position-horizontal-relative:text;mso-position-vertical:absolute;mso-position-vertical-relative:text;mso-width-percent:0;mso-height-percent:0;mso-width-relative:page;mso-height-relative:page;v-text-anchor:top" o:gfxdata="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" stroked="f">
                 <v:textbox>
@@ -1206,7 +1124,7 @@
         <w:tab/>
         <w:t>Structure</w:t>
       </w:r>
-      <w:bookmarkEnd w:id="7"/>
+      <w:bookmarkEnd w:id="6"/>
       <w:r>
         <w:t xml:space="preserve"> </w:t>
       </w:r>
@@ -1216,125 +1134,18 @@
         <w:pStyle w:val="BodyText1"/>
       </w:pPr>
       <w:r>
-        <w:t xml:space="preserve">The State Planning Policy </w:t>
-      </w:r>
-      <w:r>
-        <w:t>F</w:t>
-      </w:r>
-      <w:r>
-        <w:t>ramework is structured around the following themes:</w:t>
-      </w:r>
-    </w:p>
-    <w:p>
-      <w:pPr>
-        <w:pStyle w:val="Bodytext0"/>
-      </w:pPr>
-      <w:r>
-        <w:t>Settlement</w:t>
-      </w:r>
-    </w:p>
-    <w:p>
-      <w:pPr>
-        <w:pStyle w:val="Bodytext0"/>
-      </w:pPr>
-      <w:r>
-        <w:t>Environmental and landscape values</w:t>
-      </w:r>
-    </w:p>
-    <w:p>
-      <w:pPr>
-        <w:pStyle w:val="Bodytext0"/>
-      </w:pPr>
-      <w:r>
-        <w:t xml:space="preserve">Environmental risk </w:t>
-      </w:r>
-    </w:p>
-    <w:p>
-      <w:pPr>
-        <w:pStyle w:val="Bodytext0"/>
-      </w:pPr>
-      <w:r>
-        <w:t>Natural resource management</w:t>
-      </w:r>
-    </w:p>
-    <w:p>
-      <w:pPr>
-        <w:pStyle w:val="Bodytext0"/>
-      </w:pPr>
-      <w:r>
-        <w:t>Built environment and heritage</w:t>
-      </w:r>
-    </w:p>
-    <w:p>
-      <w:pPr>
-        <w:pStyle w:val="Bodytext0"/>
-      </w:pPr>
-      <w:r>
-        <w:t>Housing</w:t>
-      </w:r>
-    </w:p>
-    <w:p>
-      <w:pPr>
-        <w:pStyle w:val="Bodytext0"/>
-      </w:pPr>
-      <w:r>
-        <w:t>Economic development</w:t>
-      </w:r>
-    </w:p>
-    <w:p>
-      <w:pPr>
-        <w:pStyle w:val="Bodytext0"/>
-      </w:pPr>
-      <w:r>
-        <w:t>Transport</w:t>
-      </w:r>
-    </w:p>
-    <w:p>
-      <w:pPr>
-        <w:pStyle w:val="Bodytext0"/>
-      </w:pPr>
-      <w:r>
-        <w:t>Infrastructure</w:t>
-      </w:r>
-    </w:p>
-    <w:p>
-      <w:pPr>
-        <w:pStyle w:val="BodyText1"/>
-      </w:pPr>
-      <w:r>
-        <w:t>Each policy includes:</w:t>
-      </w:r>
-    </w:p>
-    <w:p>
-      <w:pPr>
-        <w:pStyle w:val="Bodytext0"/>
-      </w:pPr>
-      <w:r>
-        <w:t>An objective that sets out the aim of the policy.</w:t>
-      </w:r>
-    </w:p>
-    <w:p>
-      <w:pPr>
-        <w:pStyle w:val="Bodytext0"/>
-      </w:pPr>
-      <w:r>
-        <w:t>Strategies that outline how the policy is to be achieved.</w:t>
-      </w:r>
-    </w:p>
-    <w:p>
-      <w:pPr>
-        <w:pStyle w:val="BodyText1"/>
-      </w:pPr>
-      <w:r>
-        <w:t>Each policy may also include:</w:t>
-      </w:r>
-    </w:p>
-    <w:p>
-      <w:pPr>
-        <w:pStyle w:val="Bodytext0"/>
-      </w:pPr>
-      <w:r>
-        <w:t>Policy guidelines that provide guidance about specific strategies, legislation and other matters to be considered in planning decisions.</w:t>
+        <w:t xml:space="preserve">The State </w:t>
+      </w:r>
+      <w:proofErr w:type="gramStart"/>
+      <w:r>
+        <w:t xml:space="preserve">Planning </w:t>
+      </w:r>
+      <w:r>
+        <w:t xml:space="preserve"> …</w:t>
+      </w:r>
+      <w:proofErr w:type="gramEnd"/>
+      <w:r>
+        <w:t xml:space="preserve"> </w:t>
       </w:r>
       <w:bookmarkEnd w:id="1"/>
     </w:p>
@@ -1350,7 +1161,7 @@
 </file>
 
 <file path=word/endnotes.xml><?xml version="1.0" encoding="utf-8"?>
-<w:endnotes xmlns:wpc="http://schemas.microsoft.com/office/word/2010/wordprocessingCanvas" xmlns:cx="http://schemas.microsoft.com/office/drawing/2014/chartex" xmlns:cx1="http://schemas.microsoft.com/office/drawing/2015/9/8/chartex" xmlns:cx2="http://schemas.microsoft.com/office/drawing/2015/10/21/chartex" xmlns:cx3="http://schemas.microsoft.com/office/drawing/2016/5/9/chartex" xmlns:cx4="http://schemas.microsoft.com/office/drawing/2016/5/10/chartex" xmlns:cx5="http://schemas.microsoft.com/office/drawing/2016/5/11/chartex" xmlns:cx6="http://schemas.microsoft.com/office/drawing/2016/5/12/chartex" xmlns:cx7="http://schemas.microsoft.com/office/drawing/2016/5/13/chartex" xmlns:cx8="http://schemas.microsoft.com/office/drawing/2016/5/14/chartex" xmlns:mc="http://schemas.openxmlformats.org/markup-compatibility/2006" xmlns:aink="http://schemas.microsoft.com/office/drawing/2016/ink" xmlns:am3d="http://schemas.microsoft.com/office/drawing/2017/model3d" xmlns:o="urn:schemas-microsoft-com:office:office" xmlns:r="http://schemas.openxmlformats.org/officeDocument/2006/relationships" xmlns:m="http://schemas.openxmlformats.org/officeDocument/2006/math" xmlns:v="urn:schemas-microsoft-com:vml" xmlns:wp14="http://schemas.microsoft.com/office/word/2010/wordprocessingDrawing" xmlns:wp="http://schemas.openxmlformats.org/drawingml/2006/wordprocessingDrawing" xmlns:w10="urn:schemas-microsoft-com:office:word" xmlns:w="http://schemas.openxmlformats.org/wordprocessingml/2006/main" xmlns:w14="http://schemas.microsoft.com/office/word/2010/wordml" xmlns:w15="http://schemas.microsoft.com/office/word/2012/wordml" xmlns:w16cid="http://schemas.microsoft.com/office/word/2016/wordml/cid" xmlns:w16se="http://schemas.microsoft.com/office/word/2015/wordml/symex" xmlns:wpg="http://schemas.microsoft.com/office/word/2010/wordprocessingGroup" xmlns:wpi="http://schemas.microsoft.com/office/word/2010/wordprocessingInk" xmlns:wne="http://schemas.microsoft.com/office/word/2006/wordml" xmlns:wps="http://schemas.microsoft.com/office/word/2010/wordprocessingShape" mc:Ignorable="w14 w15 w16se w16cid wp14">
+<w:endnotes xmlns:wpc="http://schemas.microsoft.com/office/word/2010/wordprocessingCanvas" xmlns:mc="http://schemas.openxmlformats.org/markup-compatibility/2006" xmlns:o="urn:schemas-microsoft-com:office:office" xmlns:r="http://schemas.openxmlformats.org/officeDocument/2006/relationships" xmlns:m="http://schemas.openxmlformats.org/officeDocument/2006/math" xmlns:v="urn:schemas-microsoft-com:vml" xmlns:wp14="http://schemas.microsoft.com/office/word/2010/wordprocessingDrawing" xmlns:wp="http://schemas.openxmlformats.org/drawingml/2006/wordprocessingDrawing" xmlns:w10="urn:schemas-microsoft-com:office:word" xmlns:w="http://schemas.openxmlformats.org/wordprocessingml/2006/main" xmlns:w14="http://schemas.microsoft.com/office/word/2010/wordml" xmlns:w15="http://schemas.microsoft.com/office/word/2012/wordml" xmlns:wpg="http://schemas.microsoft.com/office/word/2010/wordprocessingGroup" xmlns:wpi="http://schemas.microsoft.com/office/word/2010/wordprocessingInk" xmlns:wne="http://schemas.microsoft.com/office/word/2006/wordml" xmlns:wps="http://schemas.microsoft.com/office/word/2010/wordprocessingShape" mc:Ignorable="w14 w15 wp14">
   <w:endnote w:type="separator" w:id="-1">
     <w:p>
       <w:r>
@@ -1369,7 +1180,7 @@
 </file>
 
 <file path=word/footer1.xml><?xml version="1.0" encoding="utf-8"?>
-<w:ftr xmlns:wpc="http://schemas.microsoft.com/office/word/2010/wordprocessingCanvas" xmlns:cx="http://schemas.microsoft.com/office/drawing/2014/chartex" xmlns:cx1="http://schemas.microsoft.com/office/drawing/2015/9/8/chartex" xmlns:cx2="http://schemas.microsoft.com/office/drawing/2015/10/21/chartex" xmlns:cx3="http://schemas.microsoft.com/office/drawing/2016/5/9/chartex" xmlns:cx4="http://schemas.microsoft.com/office/drawing/2016/5/10/chartex" xmlns:cx5="http://schemas.microsoft.com/office/drawing/2016/5/11/chartex" xmlns:cx6="http://schemas.microsoft.com/office/drawing/2016/5/12/chartex" xmlns:cx7="http://schemas.microsoft.com/office/drawing/2016/5/13/chartex" xmlns:cx8="http://schemas.microsoft.com/office/drawing/2016/5/14/chartex" xmlns:mc="http://schemas.openxmlformats.org/markup-compatibility/2006" xmlns:aink="http://schemas.microsoft.com/office/drawing/2016/ink" xmlns:am3d="http://schemas.microsoft.com/office/drawing/2017/model3d" xmlns:o="urn:schemas-microsoft-com:office:office" xmlns:r="http://schemas.openxmlformats.org/officeDocument/2006/relationships" xmlns:m="http://schemas.openxmlformats.org/officeDocument/2006/math" xmlns:v="urn:schemas-microsoft-com:vml" xmlns:wp14="http://schemas.microsoft.com/office/word/2010/wordprocessingDrawing" xmlns:wp="http://schemas.openxmlformats.org/drawingml/2006/wordprocessingDrawing" xmlns:w10="urn:schemas-microsoft-com:office:word" xmlns:w="http://schemas.openxmlformats.org/wordprocessingml/2006/main" xmlns:w14="http://schemas.microsoft.com/office/word/2010/wordml" xmlns:w15="http://schemas.microsoft.com/office/word/2012/wordml" xmlns:w16cid="http://schemas.microsoft.com/office/word/2016/wordml/cid" xmlns:w16se="http://schemas.microsoft.com/office/word/2015/wordml/symex" xmlns:wpg="http://schemas.microsoft.com/office/word/2010/wordprocessingGroup" xmlns:wpi="http://schemas.microsoft.com/office/word/2010/wordprocessingInk" xmlns:wne="http://schemas.microsoft.com/office/word/2006/wordml" xmlns:wps="http://schemas.microsoft.com/office/word/2010/wordprocessingShape" mc:Ignorable="w14 w15 w16se w16cid wp14">
+<w:ftr xmlns:wpc="http://schemas.microsoft.com/office/word/2010/wordprocessingCanvas" xmlns:mc="http://schemas.openxmlformats.org/markup-compatibility/2006" xmlns:o="urn:schemas-microsoft-com:office:office" xmlns:r="http://schemas.openxmlformats.org/officeDocument/2006/relationships" xmlns:m="http://schemas.openxmlformats.org/officeDocument/2006/math" xmlns:v="urn:schemas-microsoft-com:vml" xmlns:wp14="http://schemas.microsoft.com/office/word/2010/wordprocessingDrawing" xmlns:wp="http://schemas.openxmlformats.org/drawingml/2006/wordprocessingDrawing" xmlns:w10="urn:schemas-microsoft-com:office:word" xmlns:w="http://schemas.openxmlformats.org/wordprocessingml/2006/main" xmlns:w14="http://schemas.microsoft.com/office/word/2010/wordml" xmlns:w15="http://schemas.microsoft.com/office/word/2012/wordml" xmlns:wpg="http://schemas.microsoft.com/office/word/2010/wordprocessingGroup" xmlns:wpi="http://schemas.microsoft.com/office/word/2010/wordprocessingInk" xmlns:wne="http://schemas.microsoft.com/office/word/2006/wordml" xmlns:wps="http://schemas.microsoft.com/office/word/2010/wordprocessingShape" mc:Ignorable="w14 w15 wp14">
   <w:p>
     <w:pPr>
       <w:pStyle w:val="Footer"/>
@@ -1395,7 +1206,7 @@
       <w:rPr>
         <w:noProof/>
       </w:rPr>
-      <w:t>2</w:t>
+      <w:t>1</w:t>
     </w:r>
     <w:r>
       <w:fldChar w:fldCharType="end"/>
@@ -1408,7 +1219,7 @@
 </file>
 
 <file path=word/footnotes.xml><?xml version="1.0" encoding="utf-8"?>
-<w:footnotes xmlns:wpc="http://schemas.microsoft.com/office/word/2010/wordprocessingCanvas" xmlns:cx="http://schemas.microsoft.com/office/drawing/2014/chartex" xmlns:cx1="http://schemas.microsoft.com/office/drawing/2015/9/8/chartex" xmlns:cx2="http://schemas.microsoft.com/office/drawing/2015/10/21/chartex" xmlns:cx3="http://schemas.microsoft.com/office/drawing/2016/5/9/chartex" xmlns:cx4="http://schemas.microsoft.com/office/drawing/2016/5/10/chartex" xmlns:cx5="http://schemas.microsoft.com/office/drawing/2016/5/11/chartex" xmlns:cx6="http://schemas.microsoft.com/office/drawing/2016/5/12/chartex" xmlns:cx7="http://schemas.microsoft.com/office/drawing/2016/5/13/chartex" xmlns:cx8="http://schemas.microsoft.com/office/drawing/2016/5/14/chartex" xmlns:mc="http://schemas.openxmlformats.org/markup-compatibility/2006" xmlns:aink="http://schemas.microsoft.com/office/drawing/2016/ink" xmlns:am3d="http://schemas.microsoft.com/office/drawing/2017/model3d" xmlns:o="urn:schemas-microsoft-com:office:office" xmlns:r="http://schemas.openxmlformats.org/officeDocument/2006/relationships" xmlns:m="http://schemas.openxmlformats.org/officeDocument/2006/math" xmlns:v="urn:schemas-microsoft-com:vml" xmlns:wp14="http://schemas.microsoft.com/office/word/2010/wordprocessingDrawing" xmlns:wp="http://schemas.openxmlformats.org/drawingml/2006/wordprocessingDrawing" xmlns:w10="urn:schemas-microsoft-com:office:word" xmlns:w="http://schemas.openxmlformats.org/wordprocessingml/2006/main" xmlns:w14="http://schemas.microsoft.com/office/word/2010/wordml" xmlns:w15="http://schemas.microsoft.com/office/word/2012/wordml" xmlns:w16cid="http://schemas.microsoft.com/office/word/2016/wordml/cid" xmlns:w16se="http://schemas.microsoft.com/office/word/2015/wordml/symex" xmlns:wpg="http://schemas.microsoft.com/office/word/2010/wordprocessingGroup" xmlns:wpi="http://schemas.microsoft.com/office/word/2010/wordprocessingInk" xmlns:wne="http://schemas.microsoft.com/office/word/2006/wordml" xmlns:wps="http://schemas.microsoft.com/office/word/2010/wordprocessingShape" mc:Ignorable="w14 w15 w16se w16cid wp14">
+<w:footnotes xmlns:wpc="http://schemas.microsoft.com/office/word/2010/wordprocessingCanvas" xmlns:mc="http://schemas.openxmlformats.org/markup-compatibility/2006" xmlns:o="urn:schemas-microsoft-com:office:office" xmlns:r="http://schemas.openxmlformats.org/officeDocument/2006/relationships" xmlns:m="http://schemas.openxmlformats.org/officeDocument/2006/math" xmlns:v="urn:schemas-microsoft-com:vml" xmlns:wp14="http://schemas.microsoft.com/office/word/2010/wordprocessingDrawing" xmlns:wp="http://schemas.openxmlformats.org/drawingml/2006/wordprocessingDrawing" xmlns:w10="urn:schemas-microsoft-com:office:word" xmlns:w="http://schemas.openxmlformats.org/wordprocessingml/2006/main" xmlns:w14="http://schemas.microsoft.com/office/word/2010/wordml" xmlns:w15="http://schemas.microsoft.com/office/word/2012/wordml" xmlns:wpg="http://schemas.microsoft.com/office/word/2010/wordprocessingGroup" xmlns:wpi="http://schemas.microsoft.com/office/word/2010/wordprocessingInk" xmlns:wne="http://schemas.microsoft.com/office/word/2006/wordml" xmlns:wps="http://schemas.microsoft.com/office/word/2010/wordprocessingShape" mc:Ignorable="w14 w15 wp14">
   <w:footnote w:type="separator" w:id="-1">
     <w:p>
       <w:r>
@@ -1427,7 +1238,7 @@
 </file>
 
 <file path=word/numbering.xml><?xml version="1.0" encoding="utf-8"?>
-<w:numbering xmlns:wpc="http://schemas.microsoft.com/office/word/2010/wordprocessingCanvas" xmlns:cx="http://schemas.microsoft.com/office/drawing/2014/chartex" xmlns:cx1="http://schemas.microsoft.com/office/drawing/2015/9/8/chartex" xmlns:cx2="http://schemas.microsoft.com/office/drawing/2015/10/21/chartex" xmlns:cx3="http://schemas.microsoft.com/office/drawing/2016/5/9/chartex" xmlns:cx4="http://schemas.microsoft.com/office/drawing/2016/5/10/chartex" xmlns:cx5="http://schemas.microsoft.com/office/drawing/2016/5/11/chartex" xmlns:cx6="http://schemas.microsoft.com/office/drawing/2016/5/12/chartex" xmlns:cx7="http://schemas.microsoft.com/office/drawing/2016/5/13/chartex" xmlns:cx8="http://schemas.microsoft.com/office/drawing/2016/5/14/chartex" xmlns:mc="http://schemas.openxmlformats.org/markup-compatibility/2006" xmlns:aink="http://schemas.microsoft.com/office/drawing/2016/ink" xmlns:am3d="http://schemas.microsoft.com/office/drawing/2017/model3d" xmlns:o="urn:schemas-microsoft-com:office:office" xmlns:r="http://schemas.openxmlformats.org/officeDocument/2006/relationships" xmlns:m="http://schemas.openxmlformats.org/officeDocument/2006/math" xmlns:v="urn:schemas-microsoft-com:vml" xmlns:wp14="http://schemas.microsoft.com/office/word/2010/wordprocessingDrawing" xmlns:wp="http://schemas.openxmlformats.org/drawingml/2006/wordprocessingDrawing" xmlns:w10="urn:schemas-microsoft-com:office:word" xmlns:w="http://schemas.openxmlformats.org/wordprocessingml/2006/main" xmlns:w14="http://schemas.microsoft.com/office/word/2010/wordml" xmlns:w15="http://schemas.microsoft.com/office/word/2012/wordml" xmlns:w16cid="http://schemas.microsoft.com/office/word/2016/wordml/cid" xmlns:w16se="http://schemas.microsoft.com/office/word/2015/wordml/symex" xmlns:wpg="http://schemas.microsoft.com/office/word/2010/wordprocessingGroup" xmlns:wpi="http://schemas.microsoft.com/office/word/2010/wordprocessingInk" xmlns:wne="http://schemas.microsoft.com/office/word/2006/wordml" xmlns:wps="http://schemas.microsoft.com/office/word/2010/wordprocessingShape" mc:Ignorable="w14 w15 w16se w16cid wp14">
+<w:numbering xmlns:wpc="http://schemas.microsoft.com/office/word/2010/wordprocessingCanvas" xmlns:mc="http://schemas.openxmlformats.org/markup-compatibility/2006" xmlns:o="urn:schemas-microsoft-com:office:office" xmlns:r="http://schemas.openxmlformats.org/officeDocument/2006/relationships" xmlns:m="http://schemas.openxmlformats.org/officeDocument/2006/math" xmlns:v="urn:schemas-microsoft-com:vml" xmlns:wp14="http://schemas.microsoft.com/office/word/2010/wordprocessingDrawing" xmlns:wp="http://schemas.openxmlformats.org/drawingml/2006/wordprocessingDrawing" xmlns:w10="urn:schemas-microsoft-com:office:word" xmlns:w="http://schemas.openxmlformats.org/wordprocessingml/2006/main" xmlns:w14="http://schemas.microsoft.com/office/word/2010/wordml" xmlns:w15="http://schemas.microsoft.com/office/word/2012/wordml" xmlns:wpg="http://schemas.microsoft.com/office/word/2010/wordprocessingGroup" xmlns:wpi="http://schemas.microsoft.com/office/word/2010/wordprocessingInk" xmlns:wne="http://schemas.microsoft.com/office/word/2006/wordml" xmlns:wps="http://schemas.microsoft.com/office/word/2010/wordprocessingShape" mc:Ignorable="w14 w15 wp14">
   <w:abstractNum w:abstractNumId="0" w15:restartNumberingAfterBreak="0">
     <w:nsid w:val="FFFFFF83"/>
     <w:multiLevelType w:val="singleLevel"/>
@@ -3085,7 +2896,7 @@
 </file>
 
 <file path=word/styles.xml><?xml version="1.0" encoding="utf-8"?>
-<w:styles xmlns:mc="http://schemas.openxmlformats.org/markup-compatibility/2006" xmlns:r="http://schemas.openxmlformats.org/officeDocument/2006/relationships" xmlns:w="http://schemas.openxmlformats.org/wordprocessingml/2006/main" xmlns:w14="http://schemas.microsoft.com/office/word/2010/wordml" xmlns:w15="http://schemas.microsoft.com/office/word/2012/wordml" xmlns:w16cid="http://schemas.microsoft.com/office/word/2016/wordml/cid" xmlns:w16se="http://schemas.microsoft.com/office/word/2015/wordml/symex" mc:Ignorable="w14 w15 w16se w16cid">
+<w:styles xmlns:mc="http://schemas.openxmlformats.org/markup-compatibility/2006" xmlns:r="http://schemas.openxmlformats.org/officeDocument/2006/relationships" xmlns:w="http://schemas.openxmlformats.org/wordprocessingml/2006/main" xmlns:w14="http://schemas.microsoft.com/office/word/2010/wordml" xmlns:w15="http://schemas.microsoft.com/office/word/2012/wordml" mc:Ignorable="w14 w15">
   <w:docDefaults>
     <w:rPrDefault>
       <w:rPr>
@@ -3095,7 +2906,7 @@
     </w:rPrDefault>
     <w:pPrDefault/>
   </w:docDefaults>
-  <w:latentStyles w:defLockedState="0" w:defUIPriority="0" w:defSemiHidden="0" w:defUnhideWhenUsed="0" w:defQFormat="0" w:count="375">
+  <w:latentStyles w:defLockedState="0" w:defUIPriority="0" w:defSemiHidden="0" w:defUnhideWhenUsed="0" w:defQFormat="0" w:count="371">
     <w:lsdException w:name="Normal" w:qFormat="1"/>
     <w:lsdException w:name="heading 1" w:qFormat="1"/>
     <w:lsdException w:name="heading 2" w:semiHidden="1" w:unhideWhenUsed="1" w:qFormat="1"/>
@@ -3116,6 +2927,7 @@
     <w:lsdException w:name="Strong" w:qFormat="1"/>
     <w:lsdException w:name="Emphasis" w:qFormat="1"/>
     <w:lsdException w:name="HTML Variable" w:semiHidden="1" w:unhideWhenUsed="1"/>
+    <w:lsdException w:name="Normal Table" w:semiHidden="1" w:unhideWhenUsed="1"/>
     <w:lsdException w:name="No List" w:uiPriority="99"/>
     <w:lsdException w:name="Outline List 3" w:semiHidden="1" w:unhideWhenUsed="1"/>
     <w:lsdException w:name="Table Simple 1" w:semiHidden="1" w:unhideWhenUsed="1"/>
@@ -3159,7 +2971,9 @@
     <w:lsdException w:name="Table Subtle 2" w:semiHidden="1" w:unhideWhenUsed="1"/>
     <w:lsdException w:name="Table Web 1" w:semiHidden="1" w:unhideWhenUsed="1"/>
     <w:lsdException w:name="Table Web 2" w:semiHidden="1" w:unhideWhenUsed="1"/>
+    <w:lsdException w:name="Table Web 3" w:semiHidden="1" w:unhideWhenUsed="1"/>
     <w:lsdException w:name="Balloon Text" w:semiHidden="1" w:unhideWhenUsed="1"/>
+    <w:lsdException w:name="Table Theme" w:semiHidden="1" w:unhideWhenUsed="1"/>
     <w:lsdException w:name="Placeholder Text" w:semiHidden="1" w:uiPriority="99"/>
     <w:lsdException w:name="No Spacing" w:uiPriority="1" w:qFormat="1"/>
     <w:lsdException w:name="Light Shading" w:uiPriority="60"/>
@@ -3375,10 +3189,6 @@
     <w:lsdException w:name="List Table 5 Dark Accent 6" w:uiPriority="50"/>
     <w:lsdException w:name="List Table 6 Colorful Accent 6" w:uiPriority="51"/>
     <w:lsdException w:name="List Table 7 Colorful Accent 6" w:uiPriority="52"/>
-    <w:lsdException w:name="Mention" w:semiHidden="1" w:uiPriority="99" w:unhideWhenUsed="1"/>
-    <w:lsdException w:name="Smart Hyperlink" w:semiHidden="1" w:uiPriority="99" w:unhideWhenUsed="1"/>
-    <w:lsdException w:name="Hashtag" w:semiHidden="1" w:uiPriority="99" w:unhideWhenUsed="1"/>
-    <w:lsdException w:name="Unresolved Mention" w:semiHidden="1" w:uiPriority="99" w:unhideWhenUsed="1"/>
   </w:latentStyles>
   <w:style w:type="paragraph" w:default="1" w:styleId="Normal">
     <w:name w:val="Normal"/>
@@ -4276,7 +4086,7 @@
 </file>
 
 <file path=customXml/itemProps1.xml><?xml version="1.0" encoding="utf-8"?>
-<ds:datastoreItem xmlns:ds="http://schemas.openxmlformats.org/officeDocument/2006/customXml" ds:itemID="{45F49BDD-4E3A-4D14-80A4-6E3DFAE47430}">
+<ds:datastoreItem xmlns:ds="http://schemas.openxmlformats.org/officeDocument/2006/customXml" ds:itemID="{B5830150-6153-4AA4-8DDC-1E43241724D1}">
   <ds:schemaRefs>
     <ds:schemaRef ds:uri="http://schemas.openxmlformats.org/officeDocument/2006/bibliography"/>
   </ds:schemaRefs>

</xml_diff>